<commit_message>
Fixed Log Base & Unique scores
</commit_message>
<xml_diff>
--- a/assignment-2/as2-report.docx
+++ b/assignment-2/as2-report.docx
@@ -194,12 +194,21 @@
           <w:u w:val="single"/>
         </w:rPr>
       </w:pPr>
-      <w:r>
+    </w:p>
+    <w:p>
+      <w:pPr>
         <w:rPr>
           <w:b/>
           <w:sz w:val="32"/>
           <w:u w:val="single"/>
         </w:rPr>
+      </w:pPr>
+      <w:r>
+        <w:rPr>
+          <w:b/>
+          <w:sz w:val="32"/>
+          <w:u w:val="single"/>
+        </w:rPr>
         <w:lastRenderedPageBreak/>
         <w:t>Query Execution by Method and Length of Query</w:t>
       </w:r>
@@ -207,7 +216,10 @@
     <w:p/>
     <w:p>
       <w:r>
-        <w:t>A good way to examine all the methods is by checking the time it takes to find the results and compare it with increasing lengths of the number of terms in the query.</w:t>
+        <w:t>A good way to examine all the methods is by checking the time it takes to find the results and compare it with increasing lengths of t</w:t>
+      </w:r>
+      <w:r>
+        <w:t>he number of terms in the query. The number in the brackets indicates the number of words after removing stop words)</w:t>
       </w:r>
     </w:p>
     <w:p/>
@@ -265,7 +277,27 @@
           <w:sz w:val="18"/>
           <w:szCs w:val="18"/>
         </w:rPr>
-        <w:t>"with without yemen"</w:t>
+        <w:t xml:space="preserve">"with without </w:t>
+      </w:r>
+      <w:proofErr w:type="spellStart"/>
+      <w:r>
+        <w:rPr>
+          <w:rFonts w:ascii="Menlo" w:eastAsia="Times New Roman" w:hAnsi="Menlo" w:cs="Menlo"/>
+          <w:color w:val="6A8759"/>
+          <w:sz w:val="18"/>
+          <w:szCs w:val="18"/>
+        </w:rPr>
+        <w:t>yemen</w:t>
+      </w:r>
+      <w:proofErr w:type="spellEnd"/>
+      <w:r>
+        <w:rPr>
+          <w:rFonts w:ascii="Menlo" w:eastAsia="Times New Roman" w:hAnsi="Menlo" w:cs="Menlo"/>
+          <w:color w:val="6A8759"/>
+          <w:sz w:val="18"/>
+          <w:szCs w:val="18"/>
+        </w:rPr>
+        <w:t>"</w:t>
       </w:r>
       <w:r>
         <w:rPr>
@@ -302,7 +334,38 @@
           <w:sz w:val="18"/>
           <w:szCs w:val="18"/>
         </w:rPr>
-        <w:t xml:space="preserve">"is germany a </w:t>
+        <w:t xml:space="preserve">"is </w:t>
+      </w:r>
+      <w:proofErr w:type="spellStart"/>
+      <w:r>
+        <w:rPr>
+          <w:rFonts w:ascii="Menlo" w:eastAsia="Times New Roman" w:hAnsi="Menlo" w:cs="Menlo"/>
+          <w:color w:val="6A8759"/>
+          <w:sz w:val="18"/>
+          <w:szCs w:val="18"/>
+        </w:rPr>
+        <w:t>german</w:t>
+      </w:r>
+      <w:bookmarkStart w:id="0" w:name="_GoBack"/>
+      <w:bookmarkEnd w:id="0"/>
+      <w:r>
+        <w:rPr>
+          <w:rFonts w:ascii="Menlo" w:eastAsia="Times New Roman" w:hAnsi="Menlo" w:cs="Menlo"/>
+          <w:color w:val="6A8759"/>
+          <w:sz w:val="18"/>
+          <w:szCs w:val="18"/>
+        </w:rPr>
+        <w:t>y</w:t>
+      </w:r>
+      <w:proofErr w:type="spellEnd"/>
+      <w:r>
+        <w:rPr>
+          <w:rFonts w:ascii="Menlo" w:eastAsia="Times New Roman" w:hAnsi="Menlo" w:cs="Menlo"/>
+          <w:color w:val="6A8759"/>
+          <w:sz w:val="18"/>
+          <w:szCs w:val="18"/>
+        </w:rPr>
+        <w:t xml:space="preserve"> a </w:t>
       </w:r>
       <w:r>
         <w:rPr>
@@ -357,7 +420,27 @@
           <w:sz w:val="18"/>
           <w:szCs w:val="18"/>
         </w:rPr>
-        <w:t>"can germany win the war"</w:t>
+        <w:t xml:space="preserve">"can </w:t>
+      </w:r>
+      <w:proofErr w:type="spellStart"/>
+      <w:r>
+        <w:rPr>
+          <w:rFonts w:ascii="Menlo" w:eastAsia="Times New Roman" w:hAnsi="Menlo" w:cs="Menlo"/>
+          <w:color w:val="6A8759"/>
+          <w:sz w:val="18"/>
+          <w:szCs w:val="18"/>
+        </w:rPr>
+        <w:t>germany</w:t>
+      </w:r>
+      <w:proofErr w:type="spellEnd"/>
+      <w:r>
+        <w:rPr>
+          <w:rFonts w:ascii="Menlo" w:eastAsia="Times New Roman" w:hAnsi="Menlo" w:cs="Menlo"/>
+          <w:color w:val="6A8759"/>
+          <w:sz w:val="18"/>
+          <w:szCs w:val="18"/>
+        </w:rPr>
+        <w:t xml:space="preserve"> win the war"</w:t>
       </w:r>
       <w:r>
         <w:rPr>
@@ -394,7 +477,27 @@
           <w:sz w:val="18"/>
           <w:szCs w:val="18"/>
         </w:rPr>
-        <w:t>"what do they speak in germany"</w:t>
+        <w:t xml:space="preserve">"what do they speak in </w:t>
+      </w:r>
+      <w:proofErr w:type="spellStart"/>
+      <w:r>
+        <w:rPr>
+          <w:rFonts w:ascii="Menlo" w:eastAsia="Times New Roman" w:hAnsi="Menlo" w:cs="Menlo"/>
+          <w:color w:val="6A8759"/>
+          <w:sz w:val="18"/>
+          <w:szCs w:val="18"/>
+        </w:rPr>
+        <w:t>germany</w:t>
+      </w:r>
+      <w:proofErr w:type="spellEnd"/>
+      <w:r>
+        <w:rPr>
+          <w:rFonts w:ascii="Menlo" w:eastAsia="Times New Roman" w:hAnsi="Menlo" w:cs="Menlo"/>
+          <w:color w:val="6A8759"/>
+          <w:sz w:val="18"/>
+          <w:szCs w:val="18"/>
+        </w:rPr>
+        <w:t>"</w:t>
       </w:r>
       <w:r>
         <w:rPr>
@@ -431,8 +534,9 @@
           <w:sz w:val="18"/>
           <w:szCs w:val="18"/>
         </w:rPr>
-        <w:t>"why do british people hate the germans</w:t>
-      </w:r>
+        <w:t xml:space="preserve">"why do </w:t>
+      </w:r>
+      <w:proofErr w:type="spellStart"/>
       <w:r>
         <w:rPr>
           <w:rFonts w:ascii="Menlo" w:eastAsia="Times New Roman" w:hAnsi="Menlo" w:cs="Menlo"/>
@@ -440,6 +544,36 @@
           <w:sz w:val="18"/>
           <w:szCs w:val="18"/>
         </w:rPr>
+        <w:t>british</w:t>
+      </w:r>
+      <w:proofErr w:type="spellEnd"/>
+      <w:r>
+        <w:rPr>
+          <w:rFonts w:ascii="Menlo" w:eastAsia="Times New Roman" w:hAnsi="Menlo" w:cs="Menlo"/>
+          <w:color w:val="6A8759"/>
+          <w:sz w:val="18"/>
+          <w:szCs w:val="18"/>
+        </w:rPr>
+        <w:t xml:space="preserve"> people hate the </w:t>
+      </w:r>
+      <w:proofErr w:type="spellStart"/>
+      <w:r>
+        <w:rPr>
+          <w:rFonts w:ascii="Menlo" w:eastAsia="Times New Roman" w:hAnsi="Menlo" w:cs="Menlo"/>
+          <w:color w:val="6A8759"/>
+          <w:sz w:val="18"/>
+          <w:szCs w:val="18"/>
+        </w:rPr>
+        <w:t>germans</w:t>
+      </w:r>
+      <w:proofErr w:type="spellEnd"/>
+      <w:r>
+        <w:rPr>
+          <w:rFonts w:ascii="Menlo" w:eastAsia="Times New Roman" w:hAnsi="Menlo" w:cs="Menlo"/>
+          <w:color w:val="6A8759"/>
+          <w:sz w:val="18"/>
+          <w:szCs w:val="18"/>
+        </w:rPr>
         <w:t>"</w:t>
       </w:r>
       <w:r>
@@ -458,16 +592,7 @@
           <w:sz w:val="18"/>
           <w:szCs w:val="18"/>
         </w:rPr>
-        <w:t xml:space="preserve"> (6</w:t>
-      </w:r>
-      <w:r>
-        <w:rPr>
-          <w:rFonts w:ascii="Menlo" w:eastAsia="Times New Roman" w:hAnsi="Menlo" w:cs="Menlo"/>
-          <w:color w:val="CC7832"/>
-          <w:sz w:val="18"/>
-          <w:szCs w:val="18"/>
-        </w:rPr>
-        <w:t xml:space="preserve"> words)</w:t>
+        <w:t xml:space="preserve"> (6 words)</w:t>
       </w:r>
       <w:r>
         <w:rPr>
@@ -563,8 +688,8 @@
           <w:szCs w:val="18"/>
         </w:rPr>
         <w:br/>
-        <w:t>Magnitudes calculated in 8.12890481948852539062 seconds</w:t>
-      </w:r>
+      </w:r>
+      <w:proofErr w:type="spellStart"/>
       <w:r>
         <w:rPr>
           <w:rFonts w:ascii="Menlo" w:hAnsi="Menlo" w:cs="Menlo"/>
@@ -572,6 +697,25 @@
           <w:sz w:val="18"/>
           <w:szCs w:val="18"/>
         </w:rPr>
+        <w:t>Magnitudes</w:t>
+      </w:r>
+      <w:proofErr w:type="spellEnd"/>
+      <w:r>
+        <w:rPr>
+          <w:rFonts w:ascii="Menlo" w:hAnsi="Menlo" w:cs="Menlo"/>
+          <w:color w:val="A9B7C6"/>
+          <w:sz w:val="18"/>
+          <w:szCs w:val="18"/>
+        </w:rPr>
+        <w:t xml:space="preserve"> calculated in 8.12890481948852539062 seconds</w:t>
+      </w:r>
+      <w:r>
+        <w:rPr>
+          <w:rFonts w:ascii="Menlo" w:hAnsi="Menlo" w:cs="Menlo"/>
+          <w:color w:val="A9B7C6"/>
+          <w:sz w:val="18"/>
+          <w:szCs w:val="18"/>
+        </w:rPr>
         <w:br/>
         <w:t>Champions list built in 0.06831097602844238281 seconds</w:t>
       </w:r>
@@ -650,13 +794,7 @@
         <w:ind w:left="720"/>
       </w:pPr>
       <w:r>
-        <w:t>N</w:t>
-      </w:r>
-      <w:r>
-        <w:t xml:space="preserve">=3 </w:t>
-      </w:r>
-      <w:r>
-        <w:t>Results found in 0.00462388992309570312 seconds</w:t>
+        <w:t>N=3 Results found in 0.00462388992309570312 seconds</w:t>
       </w:r>
     </w:p>
     <w:p>
@@ -664,10 +802,7 @@
         <w:ind w:left="720"/>
       </w:pPr>
       <w:r>
-        <w:t>N=4</w:t>
-      </w:r>
-      <w:r>
-        <w:t xml:space="preserve"> Results found in 0.01502704620361328125 seconds</w:t>
+        <w:t>N=4 Results found in 0.01502704620361328125 seconds</w:t>
       </w:r>
     </w:p>
     <w:p>
@@ -675,10 +810,7 @@
         <w:ind w:left="720"/>
       </w:pPr>
       <w:r>
-        <w:t>N=5</w:t>
-      </w:r>
-      <w:r>
-        <w:t xml:space="preserve"> Results found in 0.03739285469055175781 seconds</w:t>
+        <w:t>N=5 Results found in 0.03739285469055175781 seconds</w:t>
       </w:r>
     </w:p>
     <w:p>
@@ -686,10 +818,7 @@
         <w:ind w:left="720"/>
       </w:pPr>
       <w:r>
-        <w:t>N=6</w:t>
-      </w:r>
-      <w:r>
-        <w:t xml:space="preserve"> Results found in 0.01707887649536132812 seconds</w:t>
+        <w:t>N=6 Results found in 0.01707887649536132812 seconds</w:t>
       </w:r>
     </w:p>
     <w:p>
@@ -821,25 +950,214 @@
     <w:p/>
     <w:p>
       <w:r>
-        <w:t xml:space="preserve">Since I precompute document vectors and the document magnitudes, it is easy to calculate similarity between two documents. We don’t need to calculate it for every query. </w:t>
-      </w:r>
-      <w:bookmarkStart w:id="0" w:name="_GoBack"/>
-      <w:bookmarkEnd w:id="0"/>
+        <w:t>Since we</w:t>
+      </w:r>
+      <w:r>
+        <w:t xml:space="preserve"> precompute document vectors and the document magnitudes, it is easy to calculate similarity between two documents. We don’t need to calculate it for every query. </w:t>
+      </w:r>
     </w:p>
     <w:p/>
+    <w:p>
+      <w:pPr>
+        <w:rPr>
+          <w:b/>
+          <w:sz w:val="32"/>
+          <w:u w:val="single"/>
+        </w:rPr>
+      </w:pPr>
+      <w:r>
+        <w:rPr>
+          <w:b/>
+          <w:sz w:val="32"/>
+          <w:u w:val="single"/>
+        </w:rPr>
+        <w:t>Choosing the value of R</w:t>
+      </w:r>
+    </w:p>
     <w:p/>
+    <w:p>
+      <w:r>
+        <w:t>Since we have to build the champions list in the indexing itself, we need to be careful of the choice of the value for R. We don’t know the value of K in the beginning therefore I chose the following method of calculating R.</w:t>
+      </w:r>
+    </w:p>
     <w:p/>
+    <w:p>
+      <w:r>
+        <w:rPr>
+          <w:b/>
+        </w:rPr>
+        <w:t xml:space="preserve">r = </w:t>
+      </w:r>
+      <w:proofErr w:type="spellStart"/>
+      <w:r>
+        <w:rPr>
+          <w:b/>
+        </w:rPr>
+        <w:t>int</w:t>
+      </w:r>
+      <w:proofErr w:type="spellEnd"/>
+      <w:r>
+        <w:rPr>
+          <w:b/>
+        </w:rPr>
+        <w:t>(</w:t>
+      </w:r>
+      <w:proofErr w:type="spellStart"/>
+      <w:r>
+        <w:rPr>
+          <w:b/>
+        </w:rPr>
+        <w:t>sqrt</w:t>
+      </w:r>
+      <w:proofErr w:type="spellEnd"/>
+      <w:r>
+        <w:rPr>
+          <w:b/>
+        </w:rPr>
+        <w:t>(</w:t>
+      </w:r>
+      <w:proofErr w:type="spellStart"/>
+      <w:r>
+        <w:rPr>
+          <w:b/>
+        </w:rPr>
+        <w:t>len</w:t>
+      </w:r>
+      <w:proofErr w:type="spellEnd"/>
+      <w:r>
+        <w:rPr>
+          <w:b/>
+        </w:rPr>
+        <w:t>(</w:t>
+      </w:r>
+      <w:r>
+        <w:rPr>
+          <w:b/>
+        </w:rPr>
+        <w:t>S</w:t>
+      </w:r>
+      <w:r>
+        <w:rPr>
+          <w:b/>
+        </w:rPr>
+        <w:t>))) + 10</w:t>
+      </w:r>
+      <w:r>
+        <w:rPr>
+          <w:b/>
+        </w:rPr>
+        <w:t xml:space="preserve">, </w:t>
+      </w:r>
+      <w:r>
+        <w:t>where S is the number of documents</w:t>
+      </w:r>
+    </w:p>
+    <w:p>
+      <w:pPr>
+        <w:rPr>
+          <w:b/>
+          <w:sz w:val="22"/>
+          <w:u w:val="single"/>
+        </w:rPr>
+      </w:pPr>
+    </w:p>
+    <w:p>
+      <w:r>
+        <w:t>For the following document collection sizes S:</w:t>
+      </w:r>
+    </w:p>
+    <w:p>
+      <w:pPr>
+        <w:ind w:left="720"/>
+      </w:pPr>
+      <w:r>
+        <w:t>S = 10, r = 13</w:t>
+      </w:r>
+    </w:p>
+    <w:p>
+      <w:pPr>
+        <w:ind w:left="720"/>
+      </w:pPr>
+      <w:r>
+        <w:t>S = 100, r = 20</w:t>
+      </w:r>
+    </w:p>
+    <w:p>
+      <w:pPr>
+        <w:ind w:left="720"/>
+      </w:pPr>
+      <w:r>
+        <w:t>S = 500, r = 32</w:t>
+      </w:r>
+    </w:p>
+    <w:p>
+      <w:pPr>
+        <w:ind w:left="720"/>
+      </w:pPr>
+      <w:r>
+        <w:t>S = 10000, r = 120</w:t>
+      </w:r>
+    </w:p>
     <w:p/>
+    <w:p>
+      <w:r>
+        <w:t>For this collection size of 423 documents we will get at least r = 30 documents</w:t>
+      </w:r>
+    </w:p>
     <w:p/>
-    <w:p/>
-    <w:p/>
-    <w:p/>
-    <w:p/>
-    <w:p/>
-    <w:p/>
+    <w:p>
+      <w:pPr>
+        <w:rPr>
+          <w:b/>
+          <w:i/>
+        </w:rPr>
+      </w:pPr>
+      <w:r>
+        <w:t xml:space="preserve">This value of </w:t>
+      </w:r>
+      <w:r>
+        <w:rPr>
+          <w:b/>
+        </w:rPr>
+        <w:t>r</w:t>
+      </w:r>
+      <w:r>
+        <w:t xml:space="preserve"> becomes a problem for </w:t>
+      </w:r>
+      <w:r>
+        <w:rPr>
+          <w:b/>
+          <w:i/>
+        </w:rPr>
+        <w:t xml:space="preserve">K &gt; </w:t>
+      </w:r>
+      <w:proofErr w:type="spellStart"/>
+      <w:r>
+        <w:rPr>
+          <w:b/>
+          <w:i/>
+        </w:rPr>
+        <w:t>sqrt</w:t>
+      </w:r>
+      <w:proofErr w:type="spellEnd"/>
+      <w:r>
+        <w:rPr>
+          <w:b/>
+          <w:i/>
+        </w:rPr>
+        <w:t>(S) + 10</w:t>
+      </w:r>
+      <w:r>
+        <w:rPr>
+          <w:b/>
+          <w:i/>
+        </w:rPr>
+        <w:t xml:space="preserve">. </w:t>
+      </w:r>
+    </w:p>
     <w:sectPr>
       <w:pgSz w:w="12240" w:h="15840"/>
-      <w:pgMar w:top="1332" w:right="1440" w:bottom="1440" w:left="1440" w:header="720" w:footer="720" w:gutter="0"/>
+      <w:pgMar w:top="1332" w:right="1440" w:bottom="1152" w:left="1440" w:header="720" w:footer="720" w:gutter="0"/>
       <w:cols w:space="720"/>
       <w:docGrid w:linePitch="360"/>
     </w:sectPr>

</xml_diff>